<commit_message>
added new tips for track and untrack process
</commit_message>
<xml_diff>
--- a/github things/Github best practices.docx
+++ b/github things/Github best practices.docx
@@ -1,6 +1,6 @@
 
 <file path=word/document.xml><?xml version="1.0" encoding="utf-8"?>
-<w:document xmlns:wpc="http://schemas.microsoft.com/office/word/2010/wordprocessingCanvas" xmlns:cx="http://schemas.microsoft.com/office/drawing/2014/chartex" xmlns:mc="http://schemas.openxmlformats.org/markup-compatibility/2006" xmlns:o="urn:schemas-microsoft-com:office:office" xmlns:r="http://schemas.openxmlformats.org/officeDocument/2006/relationships" xmlns:m="http://schemas.openxmlformats.org/officeDocument/2006/math" xmlns:v="urn:schemas-microsoft-com:vml" xmlns:wp14="http://schemas.microsoft.com/office/word/2010/wordprocessingDrawing" xmlns:wp="http://schemas.openxmlformats.org/drawingml/2006/wordprocessingDrawing" xmlns:w10="urn:schemas-microsoft-com:office:word" xmlns:w="http://schemas.openxmlformats.org/wordprocessingml/2006/main" xmlns:w14="http://schemas.microsoft.com/office/word/2010/wordml" xmlns:w15="http://schemas.microsoft.com/office/word/2012/wordml" xmlns:w16se="http://schemas.microsoft.com/office/word/2015/wordml/symex" xmlns:wpg="http://schemas.microsoft.com/office/word/2010/wordprocessingGroup" xmlns:wpi="http://schemas.microsoft.com/office/word/2010/wordprocessingInk" xmlns:wne="http://schemas.microsoft.com/office/word/2006/wordml" xmlns:wps="http://schemas.microsoft.com/office/word/2010/wordprocessingShape" mc:Ignorable="w14 w15 w16se wp14">
+<w:document xmlns:wpc="http://schemas.microsoft.com/office/word/2010/wordprocessingCanvas" xmlns:cx="http://schemas.microsoft.com/office/drawing/2014/chartex" xmlns:cx1="http://schemas.microsoft.com/office/drawing/2015/9/8/chartex" xmlns:cx2="http://schemas.microsoft.com/office/drawing/2015/10/21/chartex" xmlns:cx3="http://schemas.microsoft.com/office/drawing/2016/5/9/chartex" xmlns:cx4="http://schemas.microsoft.com/office/drawing/2016/5/10/chartex" xmlns:cx5="http://schemas.microsoft.com/office/drawing/2016/5/11/chartex" xmlns:cx6="http://schemas.microsoft.com/office/drawing/2016/5/12/chartex" xmlns:cx7="http://schemas.microsoft.com/office/drawing/2016/5/13/chartex" xmlns:cx8="http://schemas.microsoft.com/office/drawing/2016/5/14/chartex" xmlns:mc="http://schemas.openxmlformats.org/markup-compatibility/2006" xmlns:aink="http://schemas.microsoft.com/office/drawing/2016/ink" xmlns:am3d="http://schemas.microsoft.com/office/drawing/2017/model3d" xmlns:o="urn:schemas-microsoft-com:office:office" xmlns:r="http://schemas.openxmlformats.org/officeDocument/2006/relationships" xmlns:m="http://schemas.openxmlformats.org/officeDocument/2006/math" xmlns:v="urn:schemas-microsoft-com:vml" xmlns:wp14="http://schemas.microsoft.com/office/word/2010/wordprocessingDrawing" xmlns:wp="http://schemas.openxmlformats.org/drawingml/2006/wordprocessingDrawing" xmlns:w10="urn:schemas-microsoft-com:office:word" xmlns:w="http://schemas.openxmlformats.org/wordprocessingml/2006/main" xmlns:w14="http://schemas.microsoft.com/office/word/2010/wordml" xmlns:w15="http://schemas.microsoft.com/office/word/2012/wordml" xmlns:w16cid="http://schemas.microsoft.com/office/word/2016/wordml/cid" xmlns:w16se="http://schemas.microsoft.com/office/word/2015/wordml/symex" xmlns:wpg="http://schemas.microsoft.com/office/word/2010/wordprocessingGroup" xmlns:wpi="http://schemas.microsoft.com/office/word/2010/wordprocessingInk" xmlns:wne="http://schemas.microsoft.com/office/word/2006/wordml" xmlns:wps="http://schemas.microsoft.com/office/word/2010/wordprocessingShape" mc:Ignorable="w14 w15 w16se w16cid wp14">
   <w:body>
     <w:p>
       <w:pPr>
@@ -27,62 +27,161 @@
         <w:rPr>
           <w:sz w:val="36"/>
         </w:rPr>
-        <w:t xml:space="preserve">Install </w:t>
+        <w:t>Install Git (if not already installed)</w:t>
+      </w:r>
+    </w:p>
+    <w:p>
+      <w:pPr>
+        <w:rPr>
+          <w:sz w:val="36"/>
+        </w:rPr>
+      </w:pPr>
+      <w:r>
+        <w:rPr>
+          <w:sz w:val="36"/>
+        </w:rPr>
+        <w:t>Initialize a new Git repository</w:t>
+      </w:r>
+    </w:p>
+    <w:p>
+      <w:pPr>
+        <w:rPr>
+          <w:sz w:val="36"/>
+        </w:rPr>
+      </w:pPr>
+      <w:r>
+        <w:rPr>
+          <w:sz w:val="36"/>
+        </w:rPr>
+        <w:t>Create and add files</w:t>
+      </w:r>
+    </w:p>
+    <w:p>
+      <w:pPr>
+        <w:rPr>
+          <w:sz w:val="36"/>
+        </w:rPr>
+      </w:pPr>
+      <w:r>
+        <w:rPr>
+          <w:sz w:val="36"/>
+        </w:rPr>
+        <w:t>Commit your changes</w:t>
+      </w:r>
+    </w:p>
+    <w:p>
+      <w:pPr>
+        <w:rPr>
+          <w:sz w:val="36"/>
+        </w:rPr>
+      </w:pPr>
+      <w:r>
+        <w:rPr>
+          <w:sz w:val="36"/>
+        </w:rPr>
+        <w:t>Create a new repository on GitHub</w:t>
+      </w:r>
+    </w:p>
+    <w:p>
+      <w:pPr>
+        <w:rPr>
+          <w:sz w:val="36"/>
+        </w:rPr>
+      </w:pPr>
+      <w:r>
+        <w:rPr>
+          <w:sz w:val="36"/>
+        </w:rPr>
+        <w:t xml:space="preserve">Link </w:t>
+      </w:r>
+      <w:r>
+        <w:rPr>
+          <w:sz w:val="36"/>
+        </w:rPr>
+        <w:t>your local repository to GitHub</w:t>
+      </w:r>
+    </w:p>
+    <w:p>
+      <w:pPr>
+        <w:rPr>
+          <w:sz w:val="36"/>
+        </w:rPr>
+      </w:pPr>
+    </w:p>
+    <w:p>
+      <w:pPr>
+        <w:rPr>
+          <w:sz w:val="36"/>
+        </w:rPr>
+      </w:pPr>
+    </w:p>
+    <w:p>
+      <w:pPr>
+        <w:rPr>
+          <w:sz w:val="36"/>
+        </w:rPr>
+      </w:pPr>
+      <w:r>
+        <w:rPr>
+          <w:sz w:val="36"/>
+        </w:rPr>
+        <w:t xml:space="preserve">git </w:t>
       </w:r>
       <w:proofErr w:type="spellStart"/>
       <w:r>
         <w:rPr>
           <w:sz w:val="36"/>
         </w:rPr>
-        <w:t>Git</w:t>
+        <w:t>init</w:t>
       </w:r>
       <w:proofErr w:type="spellEnd"/>
-      <w:r>
+    </w:p>
+    <w:p>
+      <w:pPr>
         <w:rPr>
           <w:sz w:val="36"/>
         </w:rPr>
-        <w:t xml:space="preserve"> (if not already installed)</w:t>
-      </w:r>
-    </w:p>
-    <w:p>
-      <w:pPr>
+      </w:pPr>
+      <w:r>
         <w:rPr>
           <w:sz w:val="36"/>
         </w:rPr>
-      </w:pPr>
-      <w:r>
+        <w:t>git add filename</w:t>
+      </w:r>
+    </w:p>
+    <w:p>
+      <w:pPr>
         <w:rPr>
           <w:sz w:val="36"/>
         </w:rPr>
-        <w:t xml:space="preserve">Initialize a new </w:t>
-      </w:r>
-      <w:proofErr w:type="spellStart"/>
+      </w:pPr>
       <w:r>
         <w:rPr>
           <w:sz w:val="36"/>
         </w:rPr>
-        <w:t>Git</w:t>
-      </w:r>
-      <w:proofErr w:type="spellEnd"/>
-      <w:r>
+        <w:t>git commit -m "Initial commit"</w:t>
+      </w:r>
+    </w:p>
+    <w:p>
+      <w:pPr>
         <w:rPr>
           <w:sz w:val="36"/>
         </w:rPr>
-        <w:t xml:space="preserve"> repository</w:t>
-      </w:r>
-    </w:p>
-    <w:p>
-      <w:pPr>
+      </w:pPr>
+      <w:r>
         <w:rPr>
           <w:sz w:val="36"/>
         </w:rPr>
-      </w:pPr>
+        <w:t>git remote add origin https://github.com/&lt;username&gt;/&lt;repository-name</w:t>
+      </w:r>
+      <w:proofErr w:type="gramStart"/>
       <w:r>
         <w:rPr>
           <w:sz w:val="36"/>
         </w:rPr>
-        <w:t>Create and add files</w:t>
-      </w:r>
+        <w:t>&gt;.git</w:t>
+      </w:r>
+      <w:proofErr w:type="gramEnd"/>
     </w:p>
     <w:p>
       <w:pPr>
@@ -94,213 +193,38 @@
         <w:rPr>
           <w:sz w:val="36"/>
         </w:rPr>
-        <w:t>Commit your changes</w:t>
-      </w:r>
-    </w:p>
-    <w:p>
-      <w:pPr>
+        <w:t>git branch -M main</w:t>
+      </w:r>
+      <w:r>
         <w:rPr>
           <w:sz w:val="36"/>
         </w:rPr>
-      </w:pPr>
+        <w:t xml:space="preserve"> (skip if don’t </w:t>
+      </w:r>
       <w:r>
         <w:rPr>
           <w:sz w:val="36"/>
         </w:rPr>
-        <w:t>Create a new repository on GitHub</w:t>
-      </w:r>
-    </w:p>
-    <w:p>
-      <w:pPr>
+        <w:t>want to</w:t>
+      </w:r>
+      <w:r>
         <w:rPr>
           <w:sz w:val="36"/>
         </w:rPr>
-      </w:pPr>
-      <w:r>
+        <w:t xml:space="preserve"> rename default branch)</w:t>
+      </w:r>
+    </w:p>
+    <w:p>
+      <w:pPr>
         <w:rPr>
           <w:sz w:val="36"/>
         </w:rPr>
-        <w:t xml:space="preserve">Link </w:t>
-      </w:r>
+      </w:pPr>
       <w:r>
         <w:rPr>
           <w:sz w:val="36"/>
         </w:rPr>
-        <w:t>your local repository to GitHub</w:t>
-      </w:r>
-    </w:p>
-    <w:p>
-      <w:pPr>
-        <w:rPr>
-          <w:sz w:val="36"/>
-        </w:rPr>
-      </w:pPr>
-    </w:p>
-    <w:p>
-      <w:pPr>
-        <w:rPr>
-          <w:sz w:val="36"/>
-        </w:rPr>
-      </w:pPr>
-    </w:p>
-    <w:p>
-      <w:pPr>
-        <w:rPr>
-          <w:sz w:val="36"/>
-        </w:rPr>
-      </w:pPr>
-      <w:proofErr w:type="spellStart"/>
-      <w:r>
-        <w:rPr>
-          <w:sz w:val="36"/>
-        </w:rPr>
-        <w:t>git</w:t>
-      </w:r>
-      <w:proofErr w:type="spellEnd"/>
-      <w:r>
-        <w:rPr>
-          <w:sz w:val="36"/>
-        </w:rPr>
-        <w:t xml:space="preserve"> </w:t>
-      </w:r>
-      <w:proofErr w:type="spellStart"/>
-      <w:r>
-        <w:rPr>
-          <w:sz w:val="36"/>
-        </w:rPr>
-        <w:t>init</w:t>
-      </w:r>
-      <w:proofErr w:type="spellEnd"/>
-    </w:p>
-    <w:p>
-      <w:pPr>
-        <w:rPr>
-          <w:sz w:val="36"/>
-        </w:rPr>
-      </w:pPr>
-      <w:proofErr w:type="spellStart"/>
-      <w:r>
-        <w:rPr>
-          <w:sz w:val="36"/>
-        </w:rPr>
-        <w:t>git</w:t>
-      </w:r>
-      <w:proofErr w:type="spellEnd"/>
-      <w:r>
-        <w:rPr>
-          <w:sz w:val="36"/>
-        </w:rPr>
-        <w:t xml:space="preserve"> add filename</w:t>
-      </w:r>
-    </w:p>
-    <w:p>
-      <w:pPr>
-        <w:rPr>
-          <w:sz w:val="36"/>
-        </w:rPr>
-      </w:pPr>
-      <w:proofErr w:type="spellStart"/>
-      <w:r>
-        <w:rPr>
-          <w:sz w:val="36"/>
-        </w:rPr>
-        <w:t>git</w:t>
-      </w:r>
-      <w:proofErr w:type="spellEnd"/>
-      <w:r>
-        <w:rPr>
-          <w:sz w:val="36"/>
-        </w:rPr>
-        <w:t xml:space="preserve"> commit -m "Initial commit"</w:t>
-      </w:r>
-    </w:p>
-    <w:p>
-      <w:pPr>
-        <w:rPr>
-          <w:sz w:val="36"/>
-        </w:rPr>
-      </w:pPr>
-      <w:proofErr w:type="spellStart"/>
-      <w:r>
-        <w:rPr>
-          <w:sz w:val="36"/>
-        </w:rPr>
-        <w:t>git</w:t>
-      </w:r>
-      <w:proofErr w:type="spellEnd"/>
-      <w:r>
-        <w:rPr>
-          <w:sz w:val="36"/>
-        </w:rPr>
-        <w:t xml:space="preserve"> remote add origin https://github.com/&lt;username&gt;/&lt;repository-name</w:t>
-      </w:r>
-      <w:proofErr w:type="gramStart"/>
-      <w:r>
-        <w:rPr>
-          <w:sz w:val="36"/>
-        </w:rPr>
-        <w:t>&gt;.git</w:t>
-      </w:r>
-      <w:proofErr w:type="gramEnd"/>
-    </w:p>
-    <w:p>
-      <w:pPr>
-        <w:rPr>
-          <w:sz w:val="36"/>
-        </w:rPr>
-      </w:pPr>
-      <w:proofErr w:type="spellStart"/>
-      <w:r>
-        <w:rPr>
-          <w:sz w:val="36"/>
-        </w:rPr>
-        <w:t>git</w:t>
-      </w:r>
-      <w:proofErr w:type="spellEnd"/>
-      <w:r>
-        <w:rPr>
-          <w:sz w:val="36"/>
-        </w:rPr>
-        <w:t xml:space="preserve"> branch -M main</w:t>
-      </w:r>
-      <w:r>
-        <w:rPr>
-          <w:sz w:val="36"/>
-        </w:rPr>
-        <w:t xml:space="preserve"> (skip if don’t </w:t>
-      </w:r>
-      <w:r>
-        <w:rPr>
-          <w:sz w:val="36"/>
-        </w:rPr>
-        <w:t>want to</w:t>
-      </w:r>
-      <w:r>
-        <w:rPr>
-          <w:sz w:val="36"/>
-        </w:rPr>
-        <w:t xml:space="preserve"> rename default branch)</w:t>
-      </w:r>
-    </w:p>
-    <w:p>
-      <w:pPr>
-        <w:rPr>
-          <w:sz w:val="36"/>
-        </w:rPr>
-      </w:pPr>
-      <w:proofErr w:type="spellStart"/>
-      <w:r>
-        <w:rPr>
-          <w:sz w:val="36"/>
-        </w:rPr>
-        <w:t>git</w:t>
-      </w:r>
-      <w:proofErr w:type="spellEnd"/>
-      <w:r>
-        <w:rPr>
-          <w:sz w:val="36"/>
-        </w:rPr>
-        <w:t xml:space="preserve"> push -u origin main</w:t>
+        <w:t>git push -u origin main</w:t>
       </w:r>
     </w:p>
     <w:p>
@@ -525,20 +449,27 @@
           <w:sz w:val="40"/>
         </w:rPr>
       </w:pPr>
+      <w:r>
+        <w:rPr>
+          <w:b/>
+          <w:sz w:val="40"/>
+        </w:rPr>
+        <w:t>g</w:t>
+      </w:r>
+      <w:r>
+        <w:rPr>
+          <w:b/>
+          <w:sz w:val="40"/>
+        </w:rPr>
+        <w:t>it clone &lt;</w:t>
+      </w:r>
       <w:proofErr w:type="spellStart"/>
       <w:r>
         <w:rPr>
           <w:b/>
           <w:sz w:val="40"/>
         </w:rPr>
-        <w:t>g</w:t>
-      </w:r>
-      <w:r>
-        <w:rPr>
-          <w:b/>
-          <w:sz w:val="40"/>
-        </w:rPr>
-        <w:t>it</w:t>
+        <w:t>url</w:t>
       </w:r>
       <w:proofErr w:type="spellEnd"/>
       <w:r>
@@ -546,22 +477,6 @@
           <w:b/>
           <w:sz w:val="40"/>
         </w:rPr>
-        <w:t xml:space="preserve"> clone &lt;</w:t>
-      </w:r>
-      <w:proofErr w:type="spellStart"/>
-      <w:r>
-        <w:rPr>
-          <w:b/>
-          <w:sz w:val="40"/>
-        </w:rPr>
-        <w:t>url</w:t>
-      </w:r>
-      <w:proofErr w:type="spellEnd"/>
-      <w:r>
-        <w:rPr>
-          <w:b/>
-          <w:sz w:val="40"/>
-        </w:rPr>
         <w:t xml:space="preserve"> of forked repo&gt; </w:t>
       </w:r>
     </w:p>
@@ -617,6 +532,7 @@
           <w:b/>
           <w:sz w:val="40"/>
         </w:rPr>
+        <w:lastRenderedPageBreak/>
         <w:t>Workflow of how to create a pull request.</w:t>
       </w:r>
     </w:p>
@@ -667,21 +583,7 @@
         <w:rPr>
           <w:sz w:val="40"/>
         </w:rPr>
-        <w:t>Create feature branch (</w:t>
-      </w:r>
-      <w:proofErr w:type="spellStart"/>
-      <w:r>
-        <w:rPr>
-          <w:sz w:val="40"/>
-        </w:rPr>
-        <w:t>git</w:t>
-      </w:r>
-      <w:proofErr w:type="spellEnd"/>
-      <w:r>
-        <w:rPr>
-          <w:sz w:val="40"/>
-        </w:rPr>
-        <w:t xml:space="preserve"> checkout –b &lt;feature-branch-name&gt;</w:t>
+        <w:t>Create feature branch (git checkout –b &lt;feature-branch-name&gt;</w:t>
       </w:r>
     </w:p>
     <w:p>
@@ -699,21 +601,7 @@
         <w:rPr>
           <w:sz w:val="40"/>
         </w:rPr>
-        <w:t xml:space="preserve">Add </w:t>
-      </w:r>
-      <w:proofErr w:type="spellStart"/>
-      <w:r>
-        <w:rPr>
-          <w:sz w:val="40"/>
-        </w:rPr>
-        <w:t>Git</w:t>
-      </w:r>
-      <w:proofErr w:type="spellEnd"/>
-      <w:r>
-        <w:rPr>
-          <w:sz w:val="40"/>
-        </w:rPr>
-        <w:t xml:space="preserve"> commits</w:t>
+        <w:t>Add Git commits</w:t>
       </w:r>
     </w:p>
     <w:p>
@@ -745,21 +633,7 @@
         <w:rPr>
           <w:sz w:val="40"/>
         </w:rPr>
-        <w:t xml:space="preserve"> (</w:t>
-      </w:r>
-      <w:proofErr w:type="spellStart"/>
-      <w:r>
-        <w:rPr>
-          <w:sz w:val="40"/>
-        </w:rPr>
-        <w:t>Git</w:t>
-      </w:r>
-      <w:proofErr w:type="spellEnd"/>
-      <w:r>
-        <w:rPr>
-          <w:sz w:val="40"/>
-        </w:rPr>
-        <w:t xml:space="preserve"> push origin feature-branch-name)</w:t>
+        <w:t xml:space="preserve"> (Git push origin feature-branch-name)</w:t>
       </w:r>
     </w:p>
     <w:p>
@@ -854,32 +728,24 @@
           <w:sz w:val="40"/>
         </w:rPr>
       </w:pPr>
+      <w:r>
+        <w:rPr>
+          <w:sz w:val="40"/>
+        </w:rPr>
+        <w:t>git remote add upstream &lt;</w:t>
+      </w:r>
       <w:proofErr w:type="spellStart"/>
       <w:r>
         <w:rPr>
           <w:sz w:val="40"/>
         </w:rPr>
-        <w:t>git</w:t>
+        <w:t>url</w:t>
       </w:r>
       <w:proofErr w:type="spellEnd"/>
       <w:r>
         <w:rPr>
           <w:sz w:val="40"/>
         </w:rPr>
-        <w:t xml:space="preserve"> remote add upstream &lt;</w:t>
-      </w:r>
-      <w:proofErr w:type="spellStart"/>
-      <w:r>
-        <w:rPr>
-          <w:sz w:val="40"/>
-        </w:rPr>
-        <w:t>url</w:t>
-      </w:r>
-      <w:proofErr w:type="spellEnd"/>
-      <w:r>
-        <w:rPr>
-          <w:sz w:val="40"/>
-        </w:rPr>
         <w:t xml:space="preserve"> of original repo&gt;</w:t>
       </w:r>
     </w:p>
@@ -923,6 +789,7 @@
           <w:b/>
           <w:sz w:val="40"/>
         </w:rPr>
+        <w:lastRenderedPageBreak/>
         <w:t xml:space="preserve">how </w:t>
       </w:r>
       <w:proofErr w:type="gramStart"/>
@@ -972,19 +839,11 @@
           <w:sz w:val="32"/>
         </w:rPr>
       </w:pPr>
-      <w:proofErr w:type="spellStart"/>
-      <w:r>
-        <w:rPr>
-          <w:sz w:val="32"/>
-        </w:rPr>
-        <w:t>git</w:t>
-      </w:r>
-      <w:proofErr w:type="spellEnd"/>
-      <w:r>
-        <w:rPr>
-          <w:sz w:val="32"/>
-        </w:rPr>
-        <w:t xml:space="preserve"> clone </w:t>
+      <w:r>
+        <w:rPr>
+          <w:sz w:val="32"/>
+        </w:rPr>
+        <w:t xml:space="preserve">git clone </w:t>
       </w:r>
       <w:hyperlink r:id="rId5" w:history="1">
         <w:r>
@@ -1007,19 +866,11 @@
           <w:sz w:val="32"/>
         </w:rPr>
       </w:pPr>
-      <w:proofErr w:type="spellStart"/>
-      <w:r>
-        <w:rPr>
-          <w:sz w:val="32"/>
-        </w:rPr>
-        <w:t>git</w:t>
-      </w:r>
-      <w:proofErr w:type="spellEnd"/>
-      <w:r>
-        <w:rPr>
-          <w:sz w:val="32"/>
-        </w:rPr>
-        <w:t xml:space="preserve"> remote add upstream </w:t>
+      <w:r>
+        <w:rPr>
+          <w:sz w:val="32"/>
+        </w:rPr>
+        <w:t xml:space="preserve">git remote add upstream </w:t>
       </w:r>
       <w:hyperlink r:id="rId6" w:history="1">
         <w:r>
@@ -1042,19 +893,11 @@
           <w:sz w:val="32"/>
         </w:rPr>
       </w:pPr>
-      <w:proofErr w:type="spellStart"/>
-      <w:r>
-        <w:rPr>
-          <w:sz w:val="32"/>
-        </w:rPr>
-        <w:t>git</w:t>
-      </w:r>
-      <w:proofErr w:type="spellEnd"/>
-      <w:r>
-        <w:rPr>
-          <w:sz w:val="32"/>
-        </w:rPr>
-        <w:t xml:space="preserve"> checkout -b upstream-updates</w:t>
+      <w:r>
+        <w:rPr>
+          <w:sz w:val="32"/>
+        </w:rPr>
+        <w:t>git checkout -b upstream-updates</w:t>
       </w:r>
       <w:r>
         <w:rPr>
@@ -1092,19 +935,11 @@
           <w:sz w:val="32"/>
         </w:rPr>
       </w:pPr>
-      <w:proofErr w:type="spellStart"/>
-      <w:r>
-        <w:rPr>
-          <w:sz w:val="32"/>
-        </w:rPr>
-        <w:t>git</w:t>
-      </w:r>
-      <w:proofErr w:type="spellEnd"/>
-      <w:r>
-        <w:rPr>
-          <w:sz w:val="32"/>
-        </w:rPr>
-        <w:t xml:space="preserve"> pull upstream main</w:t>
+      <w:r>
+        <w:rPr>
+          <w:sz w:val="32"/>
+        </w:rPr>
+        <w:t>git pull upstream main</w:t>
       </w:r>
     </w:p>
     <w:p>
@@ -1118,19 +953,11 @@
           <w:sz w:val="32"/>
         </w:rPr>
       </w:pPr>
-      <w:proofErr w:type="spellStart"/>
-      <w:r>
-        <w:rPr>
-          <w:sz w:val="32"/>
-        </w:rPr>
-        <w:t>git</w:t>
-      </w:r>
-      <w:proofErr w:type="spellEnd"/>
-      <w:r>
-        <w:rPr>
-          <w:sz w:val="32"/>
-        </w:rPr>
-        <w:t xml:space="preserve"> </w:t>
+      <w:r>
+        <w:rPr>
+          <w:sz w:val="32"/>
+        </w:rPr>
+        <w:t xml:space="preserve">git </w:t>
       </w:r>
       <w:proofErr w:type="gramStart"/>
       <w:r>
@@ -1158,19 +985,11 @@
           <w:sz w:val="32"/>
         </w:rPr>
       </w:pPr>
-      <w:proofErr w:type="spellStart"/>
-      <w:r>
-        <w:rPr>
-          <w:sz w:val="32"/>
-        </w:rPr>
-        <w:t>git</w:t>
-      </w:r>
-      <w:proofErr w:type="spellEnd"/>
-      <w:r>
-        <w:rPr>
-          <w:sz w:val="32"/>
-        </w:rPr>
-        <w:t xml:space="preserve"> </w:t>
+      <w:r>
+        <w:rPr>
+          <w:sz w:val="32"/>
+        </w:rPr>
+        <w:t xml:space="preserve">git </w:t>
       </w:r>
       <w:proofErr w:type="gramStart"/>
       <w:r>
@@ -1198,638 +1017,529 @@
           <w:sz w:val="32"/>
         </w:rPr>
       </w:pPr>
+      <w:r>
+        <w:rPr>
+          <w:sz w:val="32"/>
+        </w:rPr>
+        <w:t>git push origin main</w:t>
+      </w:r>
+      <w:r>
+        <w:rPr>
+          <w:sz w:val="32"/>
+        </w:rPr>
+        <w:t>.</w:t>
+      </w:r>
+    </w:p>
+    <w:p>
+      <w:pPr>
+        <w:rPr>
+          <w:sz w:val="32"/>
+        </w:rPr>
+      </w:pPr>
+    </w:p>
+    <w:p>
+      <w:pPr>
+        <w:rPr>
+          <w:sz w:val="32"/>
+        </w:rPr>
+      </w:pPr>
+      <w:r>
+        <w:rPr>
+          <w:sz w:val="32"/>
+        </w:rPr>
+        <w:t>Make sure the upstream-updates branch has no conflicts and its ready to be merged in. then checkout into main branch and use merge (git merge upstream-updates) command to get the updates from original repo to your own branch.</w:t>
+      </w:r>
+    </w:p>
+    <w:p>
+      <w:pPr>
+        <w:rPr>
+          <w:sz w:val="32"/>
+        </w:rPr>
+      </w:pPr>
+    </w:p>
+    <w:p>
+      <w:pPr>
+        <w:rPr>
+          <w:sz w:val="32"/>
+        </w:rPr>
+      </w:pPr>
+    </w:p>
+    <w:p>
+      <w:pPr>
+        <w:rPr>
+          <w:sz w:val="32"/>
+        </w:rPr>
+      </w:pPr>
+    </w:p>
+    <w:p>
+      <w:pPr>
+        <w:rPr>
+          <w:sz w:val="32"/>
+        </w:rPr>
+      </w:pPr>
+    </w:p>
+    <w:p>
+      <w:pPr>
+        <w:rPr>
+          <w:sz w:val="32"/>
+        </w:rPr>
+      </w:pPr>
+    </w:p>
+    <w:p>
+      <w:pPr>
+        <w:rPr>
+          <w:b/>
+          <w:sz w:val="42"/>
+        </w:rPr>
+      </w:pPr>
+      <w:r>
+        <w:rPr>
+          <w:b/>
+          <w:sz w:val="42"/>
+        </w:rPr>
+        <w:lastRenderedPageBreak/>
+        <w:t>How to delete a particular commit</w:t>
+      </w:r>
+      <w:r>
+        <w:rPr>
+          <w:b/>
+          <w:sz w:val="42"/>
+        </w:rPr>
+        <w:t>:</w:t>
+      </w:r>
+    </w:p>
+    <w:p>
+      <w:pPr>
+        <w:rPr>
+          <w:sz w:val="38"/>
+        </w:rPr>
+      </w:pPr>
+      <w:r>
+        <w:rPr>
+          <w:sz w:val="38"/>
+        </w:rPr>
+        <w:t>Colt course video name of how to delete commits</w:t>
+      </w:r>
+    </w:p>
+    <w:p>
+      <w:pPr>
+        <w:rPr>
+          <w:sz w:val="38"/>
+        </w:rPr>
+      </w:pPr>
+      <w:r>
+        <w:rPr>
+          <w:sz w:val="38"/>
+        </w:rPr>
+        <w:t>Folder name (</w:t>
+      </w:r>
+      <w:r>
+        <w:rPr>
+          <w:b/>
+          <w:sz w:val="38"/>
+        </w:rPr>
+        <w:t>10 - Undoing Changes &amp; Time Traveling</w:t>
+      </w:r>
+      <w:r>
+        <w:rPr>
+          <w:sz w:val="38"/>
+        </w:rPr>
+        <w:t>)</w:t>
+      </w:r>
+    </w:p>
+    <w:p>
+      <w:pPr>
+        <w:rPr>
+          <w:sz w:val="38"/>
+        </w:rPr>
+      </w:pPr>
+      <w:r>
+        <w:rPr>
+          <w:sz w:val="38"/>
+        </w:rPr>
+        <w:t xml:space="preserve">Video </w:t>
+      </w:r>
+      <w:proofErr w:type="gramStart"/>
+      <w:r>
+        <w:rPr>
+          <w:sz w:val="38"/>
+        </w:rPr>
+        <w:t>name</w:t>
+      </w:r>
+      <w:r>
+        <w:rPr>
+          <w:sz w:val="38"/>
+        </w:rPr>
+        <w:t>(</w:t>
+      </w:r>
+      <w:proofErr w:type="gramEnd"/>
+      <w:r>
+        <w:rPr>
+          <w:b/>
+          <w:sz w:val="38"/>
+        </w:rPr>
+        <w:t>008 Undoing Commits With Git Reset</w:t>
+      </w:r>
+      <w:r>
+        <w:rPr>
+          <w:sz w:val="38"/>
+        </w:rPr>
+        <w:t>)</w:t>
+      </w:r>
+    </w:p>
+    <w:p>
+      <w:pPr>
+        <w:rPr>
+          <w:sz w:val="38"/>
+        </w:rPr>
+      </w:pPr>
+    </w:p>
+    <w:p>
+      <w:pPr>
+        <w:rPr>
+          <w:b/>
+          <w:sz w:val="34"/>
+        </w:rPr>
+      </w:pPr>
+      <w:r>
+        <w:rPr>
+          <w:b/>
+          <w:sz w:val="36"/>
+        </w:rPr>
+        <w:t>If you want to keep the work but remove the commit, follow these steps.</w:t>
+      </w:r>
+    </w:p>
+    <w:p>
+      <w:pPr>
+        <w:rPr>
+          <w:sz w:val="38"/>
+        </w:rPr>
+      </w:pPr>
+    </w:p>
+    <w:p>
+      <w:pPr>
+        <w:rPr>
+          <w:sz w:val="38"/>
+        </w:rPr>
+      </w:pPr>
+      <w:r>
+        <w:rPr>
+          <w:sz w:val="38"/>
+        </w:rPr>
+        <w:t>So if you run these command.</w:t>
+      </w:r>
+    </w:p>
+    <w:p>
+      <w:pPr>
+        <w:rPr>
+          <w:sz w:val="38"/>
+        </w:rPr>
+      </w:pPr>
+      <w:r>
+        <w:rPr>
+          <w:b/>
+          <w:sz w:val="38"/>
+        </w:rPr>
+        <w:t>G</w:t>
+      </w:r>
+      <w:r>
+        <w:rPr>
+          <w:b/>
+          <w:sz w:val="38"/>
+        </w:rPr>
+        <w:t>it log --</w:t>
+      </w:r>
       <w:proofErr w:type="spellStart"/>
       <w:r>
         <w:rPr>
-          <w:sz w:val="32"/>
-        </w:rPr>
-        <w:t>git</w:t>
+          <w:b/>
+          <w:sz w:val="38"/>
+        </w:rPr>
+        <w:t>oneline</w:t>
       </w:r>
       <w:proofErr w:type="spellEnd"/>
       <w:r>
         <w:rPr>
-          <w:sz w:val="32"/>
-        </w:rPr>
-        <w:t xml:space="preserve"> push origin main</w:t>
-      </w:r>
-      <w:r>
-        <w:rPr>
-          <w:sz w:val="32"/>
-        </w:rPr>
-        <w:t>.</w:t>
-      </w:r>
-    </w:p>
-    <w:p>
-      <w:pPr>
-        <w:rPr>
-          <w:sz w:val="32"/>
-        </w:rPr>
-      </w:pPr>
-    </w:p>
-    <w:p>
-      <w:pPr>
-        <w:rPr>
-          <w:sz w:val="32"/>
-        </w:rPr>
-      </w:pPr>
-      <w:r>
-        <w:rPr>
-          <w:sz w:val="32"/>
-        </w:rPr>
-        <w:t>Make sure the upstream-updates branch has no conflicts and its ready to be merged in. then checkout into main branch and use merge (</w:t>
+          <w:sz w:val="38"/>
+        </w:rPr>
+        <w:t xml:space="preserve"> (it will show commits)</w:t>
+      </w:r>
+    </w:p>
+    <w:p>
+      <w:pPr>
+        <w:rPr>
+          <w:sz w:val="38"/>
+        </w:rPr>
+      </w:pPr>
+      <w:r>
+        <w:rPr>
+          <w:b/>
+          <w:sz w:val="38"/>
+        </w:rPr>
+        <w:t>Git reset 4661ab9</w:t>
+      </w:r>
+      <w:r>
+        <w:rPr>
+          <w:b/>
+          <w:sz w:val="38"/>
+        </w:rPr>
+        <w:t xml:space="preserve"> </w:t>
+      </w:r>
+      <w:r>
+        <w:rPr>
+          <w:sz w:val="38"/>
+        </w:rPr>
+        <w:t>(</w:t>
+      </w:r>
+      <w:r>
+        <w:rPr>
+          <w:sz w:val="38"/>
+        </w:rPr>
+        <w:t>it will</w:t>
+      </w:r>
+      <w:r>
+        <w:rPr>
+          <w:sz w:val="38"/>
+        </w:rPr>
+        <w:t xml:space="preserve"> reset to that particular commit and remove commit after that, but it will keep the work saved in working directory)</w:t>
+      </w:r>
+    </w:p>
+    <w:p>
+      <w:pPr>
+        <w:rPr>
+          <w:b/>
+          <w:sz w:val="38"/>
+        </w:rPr>
+      </w:pPr>
+      <w:r>
+        <w:rPr>
+          <w:sz w:val="38"/>
+        </w:rPr>
+        <w:t>However</w:t>
+      </w:r>
+      <w:r>
+        <w:rPr>
+          <w:sz w:val="38"/>
+        </w:rPr>
+        <w:t>….</w:t>
+      </w:r>
+    </w:p>
+    <w:p>
+      <w:pPr>
+        <w:rPr>
+          <w:sz w:val="38"/>
+        </w:rPr>
+      </w:pPr>
+    </w:p>
+    <w:p>
+      <w:pPr>
+        <w:rPr>
+          <w:sz w:val="38"/>
+        </w:rPr>
+      </w:pPr>
+    </w:p>
+    <w:p>
+      <w:pPr>
+        <w:rPr>
+          <w:sz w:val="38"/>
+        </w:rPr>
+      </w:pPr>
+    </w:p>
+    <w:p>
+      <w:pPr>
+        <w:rPr>
+          <w:sz w:val="38"/>
+        </w:rPr>
+      </w:pPr>
+    </w:p>
+    <w:p>
+      <w:pPr>
+        <w:rPr>
+          <w:sz w:val="38"/>
+        </w:rPr>
+      </w:pPr>
+    </w:p>
+    <w:p>
+      <w:pPr>
+        <w:rPr>
+          <w:sz w:val="38"/>
+        </w:rPr>
+      </w:pPr>
+    </w:p>
+    <w:p>
+      <w:pPr>
+        <w:rPr>
+          <w:sz w:val="38"/>
+        </w:rPr>
+      </w:pPr>
+      <w:r>
+        <w:rPr>
+          <w:sz w:val="38"/>
+        </w:rPr>
+        <w:lastRenderedPageBreak/>
+        <w:t xml:space="preserve">Deleting </w:t>
+      </w:r>
+      <w:r>
+        <w:rPr>
+          <w:sz w:val="38"/>
+        </w:rPr>
+        <w:t>particular commit</w:t>
+      </w:r>
+    </w:p>
+    <w:p>
+      <w:pPr>
+        <w:rPr>
+          <w:sz w:val="38"/>
+        </w:rPr>
+      </w:pPr>
+      <w:r>
+        <w:rPr>
+          <w:sz w:val="38"/>
+        </w:rPr>
+        <w:t>====</w:t>
+      </w:r>
+    </w:p>
+    <w:p>
+      <w:pPr>
+        <w:rPr>
+          <w:sz w:val="38"/>
+        </w:rPr>
+      </w:pPr>
+      <w:r>
+        <w:rPr>
+          <w:sz w:val="38"/>
+        </w:rPr>
+        <w:t>g</w:t>
+      </w:r>
+      <w:r>
+        <w:rPr>
+          <w:sz w:val="38"/>
+        </w:rPr>
+        <w:t>it log --</w:t>
       </w:r>
       <w:proofErr w:type="spellStart"/>
       <w:r>
         <w:rPr>
-          <w:sz w:val="32"/>
-        </w:rPr>
-        <w:t>git</w:t>
+          <w:sz w:val="38"/>
+        </w:rPr>
+        <w:t>oneline</w:t>
       </w:r>
       <w:proofErr w:type="spellEnd"/>
       <w:r>
         <w:rPr>
-          <w:sz w:val="32"/>
-        </w:rPr>
-        <w:t xml:space="preserve"> merge upstream-updates) command to get the updates from original repo to your own branch.</w:t>
-      </w:r>
-    </w:p>
-    <w:p>
-      <w:pPr>
-        <w:rPr>
-          <w:sz w:val="32"/>
-        </w:rPr>
-      </w:pPr>
-    </w:p>
-    <w:p>
-      <w:pPr>
-        <w:rPr>
-          <w:sz w:val="32"/>
-        </w:rPr>
-      </w:pPr>
-    </w:p>
-    <w:p>
-      <w:pPr>
-        <w:rPr>
-          <w:sz w:val="32"/>
-        </w:rPr>
-      </w:pPr>
-    </w:p>
-    <w:p>
-      <w:pPr>
-        <w:rPr>
-          <w:sz w:val="32"/>
-        </w:rPr>
-      </w:pPr>
-    </w:p>
-    <w:p>
-      <w:pPr>
-        <w:rPr>
-          <w:sz w:val="32"/>
-        </w:rPr>
-      </w:pPr>
-    </w:p>
-    <w:p>
-      <w:pPr>
-        <w:rPr>
-          <w:b/>
-          <w:sz w:val="42"/>
-        </w:rPr>
-      </w:pPr>
-      <w:r>
-        <w:rPr>
-          <w:b/>
-          <w:sz w:val="42"/>
-        </w:rPr>
-        <w:t xml:space="preserve">How to delete a particular </w:t>
+          <w:sz w:val="38"/>
+        </w:rPr>
+        <w:t xml:space="preserve"> (it will show commits)</w:t>
+      </w:r>
+    </w:p>
+    <w:p>
+      <w:pPr>
+        <w:rPr>
+          <w:sz w:val="38"/>
+        </w:rPr>
+      </w:pPr>
+      <w:r>
+        <w:rPr>
+          <w:sz w:val="38"/>
+        </w:rPr>
+        <w:t>choose commit hash</w:t>
+      </w:r>
+    </w:p>
+    <w:p>
+      <w:pPr>
+        <w:rPr>
+          <w:sz w:val="38"/>
+        </w:rPr>
+      </w:pPr>
+      <w:r>
+        <w:rPr>
+          <w:sz w:val="38"/>
+        </w:rPr>
+        <w:t>git rebase -</w:t>
+      </w:r>
+      <w:proofErr w:type="spellStart"/>
+      <w:r>
+        <w:rPr>
+          <w:sz w:val="38"/>
+        </w:rPr>
+        <w:t>i</w:t>
+      </w:r>
+      <w:proofErr w:type="spellEnd"/>
+      <w:r>
+        <w:rPr>
+          <w:sz w:val="38"/>
+        </w:rPr>
+        <w:t xml:space="preserve"> HEAD~2</w:t>
+      </w:r>
+    </w:p>
+    <w:p>
+      <w:pPr>
+        <w:rPr>
+          <w:sz w:val="38"/>
+        </w:rPr>
+      </w:pPr>
+      <w:r>
+        <w:rPr>
+          <w:sz w:val="38"/>
+        </w:rPr>
+        <w:t>git drop &lt;commit hash&gt;</w:t>
+      </w:r>
+      <w:r>
+        <w:rPr>
+          <w:sz w:val="38"/>
+        </w:rPr>
+        <w:t xml:space="preserve"> &lt;commit msg&gt;</w:t>
+      </w:r>
+    </w:p>
+    <w:p>
+      <w:pPr>
+        <w:rPr>
+          <w:sz w:val="32"/>
+        </w:rPr>
+      </w:pPr>
+    </w:p>
+    <w:p>
+      <w:pPr>
+        <w:rPr>
+          <w:b/>
+          <w:sz w:val="32"/>
+        </w:rPr>
+      </w:pPr>
+      <w:r>
+        <w:rPr>
+          <w:b/>
+          <w:sz w:val="32"/>
+        </w:rPr>
+        <w:t>if</w:t>
+      </w:r>
+      <w:r>
+        <w:rPr>
+          <w:b/>
+          <w:sz w:val="32"/>
+        </w:rPr>
+        <w:t xml:space="preserve"> conflicts occur, this might fix the conflict:</w:t>
+      </w:r>
+    </w:p>
+    <w:p>
+      <w:pPr>
+        <w:rPr>
+          <w:sz w:val="38"/>
+        </w:rPr>
+      </w:pPr>
+      <w:r>
+        <w:rPr>
+          <w:sz w:val="38"/>
+        </w:rPr>
+        <w:t xml:space="preserve">git </w:t>
       </w:r>
       <w:proofErr w:type="gramStart"/>
       <w:r>
         <w:rPr>
-          <w:b/>
-          <w:sz w:val="42"/>
-        </w:rPr>
-        <w:t>commit</w:t>
-      </w:r>
-      <w:r>
-        <w:rPr>
-          <w:b/>
-          <w:sz w:val="42"/>
-        </w:rPr>
-        <w:t>:</w:t>
+          <w:sz w:val="38"/>
+        </w:rPr>
+        <w:t>add .</w:t>
       </w:r>
       <w:proofErr w:type="gramEnd"/>
-    </w:p>
-    <w:p>
-      <w:pPr>
-        <w:rPr>
-          <w:sz w:val="38"/>
-        </w:rPr>
-      </w:pPr>
-      <w:r>
-        <w:rPr>
-          <w:sz w:val="38"/>
-        </w:rPr>
-        <w:t>Colt course video name of how to delete commits</w:t>
-      </w:r>
-    </w:p>
-    <w:p>
-      <w:pPr>
-        <w:rPr>
-          <w:sz w:val="38"/>
-        </w:rPr>
-      </w:pPr>
-      <w:r>
-        <w:rPr>
-          <w:sz w:val="38"/>
-        </w:rPr>
-        <w:t>Folder name (</w:t>
-      </w:r>
-      <w:r>
-        <w:rPr>
-          <w:b/>
-          <w:sz w:val="38"/>
-        </w:rPr>
-        <w:t>10 - Undoing Changes &amp; Time Traveling</w:t>
-      </w:r>
-      <w:r>
-        <w:rPr>
-          <w:sz w:val="38"/>
-        </w:rPr>
-        <w:t>)</w:t>
-      </w:r>
-    </w:p>
-    <w:p>
-      <w:pPr>
-        <w:rPr>
-          <w:sz w:val="38"/>
-        </w:rPr>
-      </w:pPr>
-      <w:r>
-        <w:rPr>
-          <w:sz w:val="38"/>
-        </w:rPr>
-        <w:t xml:space="preserve">Video </w:t>
-      </w:r>
-      <w:proofErr w:type="gramStart"/>
-      <w:r>
-        <w:rPr>
-          <w:sz w:val="38"/>
-        </w:rPr>
-        <w:t>name</w:t>
-      </w:r>
-      <w:r>
-        <w:rPr>
-          <w:sz w:val="38"/>
-        </w:rPr>
-        <w:t>(</w:t>
-      </w:r>
-      <w:proofErr w:type="gramEnd"/>
-      <w:r>
-        <w:rPr>
-          <w:b/>
-          <w:sz w:val="38"/>
-        </w:rPr>
-        <w:t xml:space="preserve">008 Undoing Commits With </w:t>
-      </w:r>
-      <w:proofErr w:type="spellStart"/>
-      <w:r>
-        <w:rPr>
-          <w:b/>
-          <w:sz w:val="38"/>
-        </w:rPr>
-        <w:t>Git</w:t>
-      </w:r>
-      <w:proofErr w:type="spellEnd"/>
-      <w:r>
-        <w:rPr>
-          <w:b/>
-          <w:sz w:val="38"/>
-        </w:rPr>
-        <w:t xml:space="preserve"> Reset</w:t>
-      </w:r>
-      <w:r>
-        <w:rPr>
-          <w:sz w:val="38"/>
-        </w:rPr>
-        <w:t>)</w:t>
-      </w:r>
-    </w:p>
-    <w:p>
-      <w:pPr>
-        <w:rPr>
-          <w:sz w:val="38"/>
-        </w:rPr>
-      </w:pPr>
-    </w:p>
-    <w:p>
-      <w:pPr>
-        <w:rPr>
-          <w:b/>
-          <w:sz w:val="34"/>
-        </w:rPr>
-      </w:pPr>
-      <w:r>
-        <w:rPr>
-          <w:b/>
-          <w:sz w:val="36"/>
-        </w:rPr>
-        <w:t>If you want to keep the work but remove the commit, follow these steps.</w:t>
-      </w:r>
-    </w:p>
-    <w:p>
-      <w:pPr>
-        <w:rPr>
-          <w:sz w:val="38"/>
-        </w:rPr>
-      </w:pPr>
-    </w:p>
-    <w:p>
-      <w:pPr>
-        <w:rPr>
-          <w:sz w:val="38"/>
-        </w:rPr>
-      </w:pPr>
-      <w:r>
-        <w:rPr>
-          <w:sz w:val="38"/>
-        </w:rPr>
-        <w:t>So if you run these command.</w:t>
-      </w:r>
-    </w:p>
-    <w:p>
-      <w:pPr>
-        <w:rPr>
-          <w:sz w:val="38"/>
-        </w:rPr>
-      </w:pPr>
-      <w:proofErr w:type="spellStart"/>
-      <w:r>
-        <w:rPr>
-          <w:b/>
-          <w:sz w:val="38"/>
-        </w:rPr>
-        <w:t>G</w:t>
-      </w:r>
-      <w:r>
-        <w:rPr>
-          <w:b/>
-          <w:sz w:val="38"/>
-        </w:rPr>
-        <w:t>it</w:t>
-      </w:r>
-      <w:proofErr w:type="spellEnd"/>
-      <w:r>
-        <w:rPr>
-          <w:b/>
-          <w:sz w:val="38"/>
-        </w:rPr>
-        <w:t xml:space="preserve"> log --</w:t>
-      </w:r>
-      <w:proofErr w:type="spellStart"/>
-      <w:r>
-        <w:rPr>
-          <w:b/>
-          <w:sz w:val="38"/>
-        </w:rPr>
-        <w:t>oneline</w:t>
-      </w:r>
-      <w:proofErr w:type="spellEnd"/>
-      <w:r>
-        <w:rPr>
-          <w:sz w:val="38"/>
-        </w:rPr>
-        <w:t xml:space="preserve"> (it will show commits)</w:t>
-      </w:r>
-    </w:p>
-    <w:p>
-      <w:pPr>
-        <w:rPr>
-          <w:sz w:val="38"/>
-        </w:rPr>
-      </w:pPr>
-      <w:proofErr w:type="spellStart"/>
-      <w:r>
-        <w:rPr>
-          <w:b/>
-          <w:sz w:val="38"/>
-        </w:rPr>
-        <w:t>Git</w:t>
-      </w:r>
-      <w:proofErr w:type="spellEnd"/>
-      <w:r>
-        <w:rPr>
-          <w:b/>
-          <w:sz w:val="38"/>
-        </w:rPr>
-        <w:t xml:space="preserve"> reset 4661ab9</w:t>
-      </w:r>
-      <w:r>
-        <w:rPr>
-          <w:b/>
-          <w:sz w:val="38"/>
-        </w:rPr>
-        <w:t xml:space="preserve"> </w:t>
-      </w:r>
-      <w:r>
-        <w:rPr>
-          <w:sz w:val="38"/>
-        </w:rPr>
-        <w:t>(</w:t>
-      </w:r>
-      <w:r>
-        <w:rPr>
-          <w:sz w:val="38"/>
-        </w:rPr>
-        <w:t>it will</w:t>
-      </w:r>
-      <w:r>
-        <w:rPr>
-          <w:sz w:val="38"/>
-        </w:rPr>
-        <w:t xml:space="preserve"> reset to that particular commit and remove commit after that, but it will keep the work saved in working directory)</w:t>
-      </w:r>
-    </w:p>
-    <w:p>
-      <w:pPr>
-        <w:rPr>
-          <w:b/>
-          <w:sz w:val="38"/>
-        </w:rPr>
-      </w:pPr>
-      <w:r>
-        <w:rPr>
-          <w:sz w:val="38"/>
-        </w:rPr>
-        <w:t>However</w:t>
-      </w:r>
-      <w:r>
-        <w:rPr>
-          <w:sz w:val="38"/>
-        </w:rPr>
-        <w:t>….</w:t>
-      </w:r>
-    </w:p>
-    <w:p>
-      <w:pPr>
-        <w:rPr>
-          <w:sz w:val="38"/>
-        </w:rPr>
-      </w:pPr>
-    </w:p>
-    <w:p>
-      <w:pPr>
-        <w:rPr>
-          <w:sz w:val="38"/>
-        </w:rPr>
-      </w:pPr>
-    </w:p>
-    <w:p>
-      <w:pPr>
-        <w:rPr>
-          <w:sz w:val="38"/>
-        </w:rPr>
-      </w:pPr>
-    </w:p>
-    <w:p>
-      <w:pPr>
-        <w:rPr>
-          <w:sz w:val="38"/>
-        </w:rPr>
-      </w:pPr>
-    </w:p>
-    <w:p>
-      <w:pPr>
-        <w:rPr>
-          <w:sz w:val="38"/>
-        </w:rPr>
-      </w:pPr>
-    </w:p>
-    <w:p>
-      <w:pPr>
-        <w:rPr>
-          <w:sz w:val="38"/>
-        </w:rPr>
-      </w:pPr>
-    </w:p>
-    <w:p>
-      <w:pPr>
-        <w:rPr>
-          <w:sz w:val="38"/>
-        </w:rPr>
-      </w:pPr>
-      <w:r>
-        <w:rPr>
-          <w:sz w:val="38"/>
-        </w:rPr>
-        <w:t xml:space="preserve">Deleting </w:t>
-      </w:r>
-      <w:r>
-        <w:rPr>
-          <w:sz w:val="38"/>
-        </w:rPr>
-        <w:t>particular commit</w:t>
-      </w:r>
-    </w:p>
-    <w:p>
-      <w:pPr>
-        <w:rPr>
-          <w:sz w:val="38"/>
-        </w:rPr>
-      </w:pPr>
-      <w:r>
-        <w:rPr>
-          <w:sz w:val="38"/>
-        </w:rPr>
-        <w:t>====</w:t>
-      </w:r>
-    </w:p>
-    <w:p>
-      <w:pPr>
-        <w:rPr>
-          <w:sz w:val="38"/>
-        </w:rPr>
-      </w:pPr>
-      <w:proofErr w:type="spellStart"/>
-      <w:r>
-        <w:rPr>
-          <w:sz w:val="38"/>
-        </w:rPr>
-        <w:t>g</w:t>
-      </w:r>
-      <w:r>
-        <w:rPr>
-          <w:sz w:val="38"/>
-        </w:rPr>
-        <w:t>it</w:t>
-      </w:r>
-      <w:proofErr w:type="spellEnd"/>
-      <w:r>
-        <w:rPr>
-          <w:sz w:val="38"/>
-        </w:rPr>
-        <w:t xml:space="preserve"> log --</w:t>
-      </w:r>
-      <w:proofErr w:type="spellStart"/>
-      <w:r>
-        <w:rPr>
-          <w:sz w:val="38"/>
-        </w:rPr>
-        <w:t>oneline</w:t>
-      </w:r>
-      <w:proofErr w:type="spellEnd"/>
-      <w:r>
-        <w:rPr>
-          <w:sz w:val="38"/>
-        </w:rPr>
-        <w:t xml:space="preserve"> (it will show commits)</w:t>
-      </w:r>
-    </w:p>
-    <w:p>
-      <w:pPr>
-        <w:rPr>
-          <w:sz w:val="38"/>
-        </w:rPr>
-      </w:pPr>
-      <w:r>
-        <w:rPr>
-          <w:sz w:val="38"/>
-        </w:rPr>
-        <w:t>choose commit hash</w:t>
-      </w:r>
-    </w:p>
-    <w:p>
-      <w:pPr>
-        <w:rPr>
-          <w:sz w:val="38"/>
-        </w:rPr>
-      </w:pPr>
-      <w:proofErr w:type="spellStart"/>
-      <w:r>
-        <w:rPr>
-          <w:sz w:val="38"/>
-        </w:rPr>
-        <w:t>git</w:t>
-      </w:r>
-      <w:proofErr w:type="spellEnd"/>
-      <w:r>
-        <w:rPr>
-          <w:sz w:val="38"/>
-        </w:rPr>
-        <w:t xml:space="preserve"> rebase -</w:t>
-      </w:r>
-      <w:proofErr w:type="spellStart"/>
-      <w:r>
-        <w:rPr>
-          <w:sz w:val="38"/>
-        </w:rPr>
-        <w:t>i</w:t>
-      </w:r>
-      <w:proofErr w:type="spellEnd"/>
-      <w:r>
-        <w:rPr>
-          <w:sz w:val="38"/>
-        </w:rPr>
-        <w:t xml:space="preserve"> HEAD~2</w:t>
-      </w:r>
-    </w:p>
-    <w:p>
-      <w:pPr>
-        <w:rPr>
-          <w:sz w:val="38"/>
-        </w:rPr>
-      </w:pPr>
-      <w:proofErr w:type="spellStart"/>
-      <w:r>
-        <w:rPr>
-          <w:sz w:val="38"/>
-        </w:rPr>
-        <w:t>git</w:t>
-      </w:r>
-      <w:proofErr w:type="spellEnd"/>
-      <w:r>
-        <w:rPr>
-          <w:sz w:val="38"/>
-        </w:rPr>
-        <w:t xml:space="preserve"> drop &lt;commit hash&gt;</w:t>
-      </w:r>
-      <w:r>
-        <w:rPr>
-          <w:sz w:val="38"/>
-        </w:rPr>
-        <w:t xml:space="preserve"> &lt;commit </w:t>
-      </w:r>
-      <w:proofErr w:type="spellStart"/>
-      <w:r>
-        <w:rPr>
-          <w:sz w:val="38"/>
-        </w:rPr>
-        <w:t>msg</w:t>
-      </w:r>
-      <w:proofErr w:type="spellEnd"/>
-      <w:r>
-        <w:rPr>
-          <w:sz w:val="38"/>
-        </w:rPr>
-        <w:t>&gt;</w:t>
-      </w:r>
-    </w:p>
-    <w:p>
-      <w:pPr>
-        <w:rPr>
-          <w:sz w:val="32"/>
-        </w:rPr>
-      </w:pPr>
-    </w:p>
-    <w:p>
-      <w:pPr>
-        <w:rPr>
-          <w:b/>
-          <w:sz w:val="32"/>
-        </w:rPr>
-      </w:pPr>
-      <w:r>
-        <w:rPr>
-          <w:b/>
-          <w:sz w:val="32"/>
-        </w:rPr>
-        <w:t>if</w:t>
-      </w:r>
-      <w:r>
-        <w:rPr>
-          <w:b/>
-          <w:sz w:val="32"/>
-        </w:rPr>
-        <w:t xml:space="preserve"> conflicts occur, this might fix the conflict:</w:t>
-      </w:r>
-    </w:p>
-    <w:p>
-      <w:pPr>
-        <w:rPr>
-          <w:sz w:val="38"/>
-        </w:rPr>
-      </w:pPr>
-      <w:proofErr w:type="spellStart"/>
-      <w:r>
-        <w:rPr>
-          <w:sz w:val="38"/>
-        </w:rPr>
-        <w:t>git</w:t>
-      </w:r>
-      <w:proofErr w:type="spellEnd"/>
-      <w:r>
-        <w:rPr>
-          <w:sz w:val="38"/>
-        </w:rPr>
-        <w:t xml:space="preserve"> </w:t>
-      </w:r>
-      <w:proofErr w:type="gramStart"/>
-      <w:r>
-        <w:rPr>
-          <w:sz w:val="38"/>
-        </w:rPr>
-        <w:t>add .</w:t>
-      </w:r>
-      <w:proofErr w:type="gramEnd"/>
       <w:r>
         <w:rPr>
           <w:sz w:val="38"/>
@@ -1843,19 +1553,11 @@
           <w:sz w:val="38"/>
         </w:rPr>
       </w:pPr>
-      <w:proofErr w:type="spellStart"/>
-      <w:r>
-        <w:rPr>
-          <w:sz w:val="38"/>
-        </w:rPr>
-        <w:t>git</w:t>
-      </w:r>
-      <w:proofErr w:type="spellEnd"/>
-      <w:r>
-        <w:rPr>
-          <w:sz w:val="38"/>
-        </w:rPr>
-        <w:t xml:space="preserve"> rebase </w:t>
+      <w:r>
+        <w:rPr>
+          <w:sz w:val="38"/>
+        </w:rPr>
+        <w:t xml:space="preserve">git rebase </w:t>
       </w:r>
       <w:r>
         <w:rPr>
@@ -1863,8 +1565,6 @@
         </w:rPr>
         <w:t>-</w:t>
       </w:r>
-      <w:bookmarkStart w:id="0" w:name="_GoBack"/>
-      <w:bookmarkEnd w:id="0"/>
       <w:r>
         <w:rPr>
           <w:sz w:val="38"/>
@@ -1962,21 +1662,12 @@
           <w:sz w:val="32"/>
         </w:rPr>
       </w:pPr>
-      <w:proofErr w:type="spellStart"/>
-      <w:r>
-        <w:rPr>
-          <w:b/>
-          <w:sz w:val="32"/>
-        </w:rPr>
-        <w:t>git</w:t>
-      </w:r>
-      <w:proofErr w:type="spellEnd"/>
-      <w:r>
-        <w:rPr>
-          <w:b/>
-          <w:sz w:val="32"/>
-        </w:rPr>
-        <w:t xml:space="preserve"> checkout crmA-part-2</w:t>
+      <w:r>
+        <w:rPr>
+          <w:b/>
+          <w:sz w:val="32"/>
+        </w:rPr>
+        <w:t>git checkout crmA-part-2</w:t>
       </w:r>
     </w:p>
     <w:p>
@@ -2046,21 +1737,13 @@
           <w:sz w:val="32"/>
         </w:rPr>
       </w:pPr>
-      <w:proofErr w:type="spellStart"/>
-      <w:r>
-        <w:rPr>
-          <w:b/>
-          <w:sz w:val="32"/>
-        </w:rPr>
-        <w:t>git</w:t>
-      </w:r>
-      <w:proofErr w:type="spellEnd"/>
-      <w:r>
-        <w:rPr>
-          <w:b/>
-          <w:sz w:val="32"/>
-        </w:rPr>
-        <w:t xml:space="preserve"> reset --hard e4e2e2bb1397b6353b58868b46912612da52c054^</w:t>
+      <w:r>
+        <w:rPr>
+          <w:b/>
+          <w:sz w:val="32"/>
+        </w:rPr>
+        <w:lastRenderedPageBreak/>
+        <w:t>git reset --hard e4e2e2bb1397b6353b58868b46912612da52c054^</w:t>
       </w:r>
     </w:p>
     <w:p>
@@ -2098,81 +1781,480 @@
           <w:sz w:val="32"/>
         </w:rPr>
       </w:pPr>
+      <w:r>
+        <w:rPr>
+          <w:b/>
+          <w:sz w:val="32"/>
+        </w:rPr>
+        <w:t>git push -f</w:t>
+      </w:r>
+    </w:p>
+    <w:p>
+      <w:pPr>
+        <w:pStyle w:val="ListParagraph"/>
+        <w:rPr>
+          <w:sz w:val="32"/>
+        </w:rPr>
+      </w:pPr>
+    </w:p>
+    <w:p>
+      <w:pPr>
+        <w:rPr>
+          <w:sz w:val="32"/>
+        </w:rPr>
+      </w:pPr>
+      <w:r>
+        <w:rPr>
+          <w:sz w:val="32"/>
+        </w:rPr>
+        <w:t>The “</w:t>
+      </w:r>
+      <w:r>
+        <w:rPr>
+          <w:b/>
+          <w:sz w:val="32"/>
+        </w:rPr>
+        <w:t>–hard</w:t>
+      </w:r>
+      <w:r>
+        <w:rPr>
+          <w:sz w:val="32"/>
+        </w:rPr>
+        <w:t>” option discards changes in both your working directory and the commit history.</w:t>
+      </w:r>
+    </w:p>
+    <w:p>
+      <w:pPr>
+        <w:rPr>
+          <w:sz w:val="32"/>
+        </w:rPr>
+      </w:pPr>
+      <w:r>
+        <w:rPr>
+          <w:sz w:val="32"/>
+        </w:rPr>
+        <w:t>The “</w:t>
+      </w:r>
+      <w:r>
+        <w:rPr>
+          <w:b/>
+          <w:sz w:val="32"/>
+        </w:rPr>
+        <w:t>^</w:t>
+      </w:r>
+      <w:r>
+        <w:rPr>
+          <w:sz w:val="32"/>
+        </w:rPr>
+        <w:t>” after the commit hash means "the commit before."</w:t>
+      </w:r>
+    </w:p>
+    <w:p>
+      <w:pPr>
+        <w:rPr>
+          <w:sz w:val="28"/>
+        </w:rPr>
+      </w:pPr>
+    </w:p>
+    <w:p>
+      <w:pPr>
+        <w:rPr>
+          <w:sz w:val="28"/>
+        </w:rPr>
+      </w:pPr>
+    </w:p>
+    <w:p>
+      <w:pPr>
+        <w:rPr>
+          <w:b/>
+          <w:sz w:val="30"/>
+        </w:rPr>
+      </w:pPr>
+      <w:r>
+        <w:rPr>
+          <w:b/>
+          <w:sz w:val="30"/>
+        </w:rPr>
+        <w:t>If you want to keep the commit locally but remove it from the remote repository, you can also use:</w:t>
+      </w:r>
+    </w:p>
+    <w:p>
+      <w:pPr>
+        <w:rPr>
+          <w:b/>
+          <w:sz w:val="28"/>
+        </w:rPr>
+      </w:pPr>
+    </w:p>
+    <w:p>
+      <w:pPr>
+        <w:rPr>
+          <w:b/>
+          <w:sz w:val="28"/>
+        </w:rPr>
+      </w:pPr>
+      <w:r>
+        <w:rPr>
+          <w:b/>
+          <w:sz w:val="28"/>
+        </w:rPr>
+        <w:t>git push origin +cmaA-part-2</w:t>
+      </w:r>
+    </w:p>
+    <w:p>
+      <w:pPr>
+        <w:rPr>
+          <w:b/>
+          <w:sz w:val="28"/>
+        </w:rPr>
+      </w:pPr>
+    </w:p>
+    <w:p>
+      <w:pPr>
+        <w:rPr>
+          <w:b/>
+          <w:sz w:val="28"/>
+        </w:rPr>
+      </w:pPr>
+    </w:p>
+    <w:p>
+      <w:pPr>
+        <w:rPr>
+          <w:b/>
+          <w:sz w:val="28"/>
+        </w:rPr>
+      </w:pPr>
+    </w:p>
+    <w:p>
+      <w:pPr>
+        <w:rPr>
+          <w:b/>
+          <w:sz w:val="28"/>
+        </w:rPr>
+      </w:pPr>
+    </w:p>
+    <w:p>
+      <w:pPr>
+        <w:rPr>
+          <w:b/>
+          <w:sz w:val="28"/>
+        </w:rPr>
+      </w:pPr>
+    </w:p>
+    <w:p>
+      <w:pPr>
+        <w:rPr>
+          <w:b/>
+          <w:sz w:val="28"/>
+        </w:rPr>
+      </w:pPr>
+    </w:p>
+    <w:p>
+      <w:pPr>
+        <w:rPr>
+          <w:b/>
+          <w:sz w:val="28"/>
+        </w:rPr>
+      </w:pPr>
+    </w:p>
+    <w:p>
+      <w:pPr>
+        <w:rPr>
+          <w:b/>
+          <w:sz w:val="28"/>
+        </w:rPr>
+      </w:pPr>
+    </w:p>
+    <w:p>
+      <w:pPr>
+        <w:rPr>
+          <w:b/>
+          <w:sz w:val="28"/>
+        </w:rPr>
+      </w:pPr>
+    </w:p>
+    <w:p>
+      <w:pPr>
+        <w:rPr>
+          <w:b/>
+          <w:sz w:val="28"/>
+        </w:rPr>
+      </w:pPr>
+    </w:p>
+    <w:p>
+      <w:pPr>
+        <w:rPr>
+          <w:b/>
+          <w:sz w:val="28"/>
+        </w:rPr>
+      </w:pPr>
+    </w:p>
+    <w:p>
+      <w:pPr>
+        <w:rPr>
+          <w:b/>
+          <w:sz w:val="42"/>
+        </w:rPr>
+      </w:pPr>
+      <w:r>
+        <w:rPr>
+          <w:b/>
+          <w:sz w:val="42"/>
+        </w:rPr>
+        <w:lastRenderedPageBreak/>
+        <w:t>Git track and untrack process</w:t>
+      </w:r>
+      <w:r>
+        <w:rPr>
+          <w:b/>
+          <w:sz w:val="42"/>
+        </w:rPr>
+        <w:t>:</w:t>
+      </w:r>
+    </w:p>
+    <w:p>
+      <w:pPr>
+        <w:rPr>
+          <w:sz w:val="42"/>
+        </w:rPr>
+      </w:pPr>
+      <w:r>
+        <w:rPr>
+          <w:sz w:val="42"/>
+        </w:rPr>
+        <w:t xml:space="preserve">Once a git started tracking a file/folder and if we decide at some point we don’t want to include it in future pushes. </w:t>
+      </w:r>
+      <w:r>
+        <w:rPr>
+          <w:sz w:val="42"/>
+        </w:rPr>
+        <w:t>We would run this command.</w:t>
+      </w:r>
+    </w:p>
+    <w:p>
+      <w:pPr>
+        <w:rPr>
+          <w:sz w:val="42"/>
+        </w:rPr>
+      </w:pPr>
+      <w:r>
+        <w:rPr>
+          <w:sz w:val="42"/>
+        </w:rPr>
+        <w:t>git rm -r --cached .\piano.txt</w:t>
+      </w:r>
+    </w:p>
+    <w:p>
+      <w:pPr>
+        <w:rPr>
+          <w:sz w:val="42"/>
+        </w:rPr>
+      </w:pPr>
+    </w:p>
+    <w:p>
+      <w:pPr>
+        <w:rPr>
+          <w:b/>
+          <w:sz w:val="42"/>
+        </w:rPr>
+      </w:pPr>
+      <w:r>
+        <w:rPr>
+          <w:b/>
+          <w:sz w:val="42"/>
+        </w:rPr>
+        <w:t xml:space="preserve">and </w:t>
+      </w:r>
+      <w:r>
+        <w:rPr>
+          <w:b/>
+          <w:sz w:val="42"/>
+        </w:rPr>
+        <w:t xml:space="preserve">one more thing I learned was. I deleted a file which was tracked by git which was </w:t>
+      </w:r>
       <w:proofErr w:type="spellStart"/>
       <w:r>
         <w:rPr>
           <w:b/>
-          <w:sz w:val="32"/>
-        </w:rPr>
-        <w:t>git</w:t>
+          <w:sz w:val="42"/>
+        </w:rPr>
+        <w:t>wordpad</w:t>
       </w:r>
       <w:proofErr w:type="spellEnd"/>
       <w:r>
         <w:rPr>
           <w:b/>
-          <w:sz w:val="32"/>
-        </w:rPr>
-        <w:t xml:space="preserve"> push -f</w:t>
-      </w:r>
-    </w:p>
-    <w:p>
-      <w:pPr>
-        <w:pStyle w:val="ListParagraph"/>
-        <w:rPr>
-          <w:sz w:val="32"/>
-        </w:rPr>
-      </w:pPr>
-    </w:p>
-    <w:p>
-      <w:pPr>
-        <w:rPr>
-          <w:sz w:val="32"/>
-        </w:rPr>
-      </w:pPr>
-      <w:r>
-        <w:rPr>
-          <w:sz w:val="32"/>
-        </w:rPr>
-        <w:t>The “</w:t>
-      </w:r>
-      <w:r>
-        <w:rPr>
-          <w:b/>
-          <w:sz w:val="32"/>
-        </w:rPr>
-        <w:t>–hard</w:t>
-      </w:r>
-      <w:r>
-        <w:rPr>
-          <w:sz w:val="32"/>
-        </w:rPr>
-        <w:t>” option discards changes in both your working directory and the commit history.</w:t>
-      </w:r>
-    </w:p>
-    <w:p>
-      <w:pPr>
-        <w:rPr>
-          <w:sz w:val="32"/>
-        </w:rPr>
-      </w:pPr>
-      <w:r>
-        <w:rPr>
-          <w:sz w:val="32"/>
-        </w:rPr>
-        <w:t>The “</w:t>
-      </w:r>
-      <w:r>
-        <w:rPr>
-          <w:b/>
-          <w:sz w:val="32"/>
-        </w:rPr>
-        <w:t>^</w:t>
-      </w:r>
-      <w:r>
-        <w:rPr>
-          <w:sz w:val="32"/>
-        </w:rPr>
-        <w:t>” after the commit hash means "the commit before."</w:t>
+          <w:sz w:val="42"/>
+        </w:rPr>
+        <w:t xml:space="preserve"> file and when I ran this command “git </w:t>
+      </w:r>
+      <w:proofErr w:type="gramStart"/>
+      <w:r>
+        <w:rPr>
+          <w:b/>
+          <w:sz w:val="42"/>
+        </w:rPr>
+        <w:t>reset .</w:t>
+      </w:r>
+      <w:proofErr w:type="gramEnd"/>
+      <w:r>
+        <w:rPr>
+          <w:b/>
+          <w:sz w:val="42"/>
+        </w:rPr>
+        <w:t xml:space="preserve">” for discard all the changes made accidentally git also restored deleted </w:t>
+      </w:r>
+      <w:proofErr w:type="spellStart"/>
+      <w:r>
+        <w:rPr>
+          <w:b/>
+          <w:sz w:val="42"/>
+        </w:rPr>
+        <w:t>wordpad</w:t>
+      </w:r>
+      <w:proofErr w:type="spellEnd"/>
+      <w:r>
+        <w:rPr>
+          <w:b/>
+          <w:sz w:val="42"/>
+        </w:rPr>
+        <w:t xml:space="preserve"> file. Solution I found for this was I ran these commands for first to untrack that file and then to delete it manually and then git didn’t recovered when I ran this command </w:t>
+      </w:r>
+      <w:r>
+        <w:rPr>
+          <w:b/>
+          <w:sz w:val="42"/>
+        </w:rPr>
+        <w:t xml:space="preserve">“git </w:t>
+      </w:r>
+      <w:proofErr w:type="gramStart"/>
+      <w:r>
+        <w:rPr>
+          <w:b/>
+          <w:sz w:val="42"/>
+        </w:rPr>
+        <w:t>reset .</w:t>
+      </w:r>
+      <w:proofErr w:type="gramEnd"/>
+      <w:r>
+        <w:rPr>
+          <w:b/>
+          <w:sz w:val="42"/>
+        </w:rPr>
+        <w:t>”</w:t>
+      </w:r>
+      <w:r>
+        <w:rPr>
+          <w:b/>
+          <w:sz w:val="42"/>
+        </w:rPr>
+        <w:t>:</w:t>
+      </w:r>
+    </w:p>
+    <w:p>
+      <w:pPr>
+        <w:rPr>
+          <w:b/>
+          <w:sz w:val="42"/>
+        </w:rPr>
+      </w:pPr>
+    </w:p>
+    <w:p>
+      <w:pPr>
+        <w:rPr>
+          <w:b/>
+          <w:sz w:val="42"/>
+        </w:rPr>
+      </w:pPr>
+      <w:r>
+        <w:rPr>
+          <w:b/>
+          <w:sz w:val="42"/>
+        </w:rPr>
+        <w:t>example commands:</w:t>
+      </w:r>
+    </w:p>
+    <w:p>
+      <w:pPr>
+        <w:rPr>
+          <w:sz w:val="42"/>
+        </w:rPr>
+      </w:pPr>
+      <w:r>
+        <w:rPr>
+          <w:sz w:val="42"/>
+        </w:rPr>
+        <w:t>git rm -r --cached .\piano.txt</w:t>
+      </w:r>
+    </w:p>
+    <w:p>
+      <w:pPr>
+        <w:rPr>
+          <w:sz w:val="42"/>
+        </w:rPr>
+      </w:pPr>
+      <w:r>
+        <w:rPr>
+          <w:sz w:val="42"/>
+        </w:rPr>
+        <w:t xml:space="preserve">git </w:t>
+      </w:r>
+      <w:proofErr w:type="gramStart"/>
+      <w:r>
+        <w:rPr>
+          <w:sz w:val="42"/>
+        </w:rPr>
+        <w:t>reset .</w:t>
+      </w:r>
+      <w:proofErr w:type="gramEnd"/>
+    </w:p>
+    <w:p>
+      <w:pPr>
+        <w:rPr>
+          <w:sz w:val="42"/>
+        </w:rPr>
+      </w:pPr>
+      <w:r>
+        <w:rPr>
+          <w:b/>
+          <w:sz w:val="42"/>
+        </w:rPr>
+        <w:lastRenderedPageBreak/>
+        <w:t>Summary</w:t>
+      </w:r>
+      <w:r>
+        <w:rPr>
+          <w:b/>
+          <w:sz w:val="42"/>
+        </w:rPr>
+        <w:t>:</w:t>
+      </w:r>
+      <w:r>
+        <w:rPr>
+          <w:b/>
+          <w:sz w:val="42"/>
+        </w:rPr>
+        <w:t xml:space="preserve"> </w:t>
+      </w:r>
+      <w:r>
+        <w:rPr>
+          <w:sz w:val="42"/>
+        </w:rPr>
+        <w:t xml:space="preserve">If you want to discard all changes and </w:t>
+      </w:r>
+      <w:r>
+        <w:rPr>
+          <w:sz w:val="42"/>
+        </w:rPr>
+        <w:t>it make conflicts like restoring some files/folder first untrack it and then delete those files manually.</w:t>
+      </w:r>
+      <w:bookmarkStart w:id="0" w:name="_GoBack"/>
+      <w:bookmarkEnd w:id="0"/>
+      <w:r>
+        <w:rPr>
+          <w:sz w:val="42"/>
+        </w:rPr>
+        <w:t xml:space="preserve"> </w:t>
       </w:r>
     </w:p>
     <w:p>
@@ -2185,6 +2267,7 @@
     <w:p>
       <w:pPr>
         <w:rPr>
+          <w:b/>
           <w:sz w:val="28"/>
         </w:rPr>
       </w:pPr>
@@ -2193,21 +2276,6 @@
       <w:pPr>
         <w:rPr>
           <w:b/>
-          <w:sz w:val="30"/>
-        </w:rPr>
-      </w:pPr>
-      <w:r>
-        <w:rPr>
-          <w:b/>
-          <w:sz w:val="30"/>
-        </w:rPr>
-        <w:t>If you want to keep the commit locally but remove it from the remote repository, you can also use:</w:t>
-      </w:r>
-    </w:p>
-    <w:p>
-      <w:pPr>
-        <w:rPr>
-          <w:b/>
           <w:sz w:val="28"/>
         </w:rPr>
       </w:pPr>
@@ -2219,22 +2287,38 @@
           <w:sz w:val="28"/>
         </w:rPr>
       </w:pPr>
-      <w:proofErr w:type="spellStart"/>
-      <w:r>
+    </w:p>
+    <w:p>
+      <w:pPr>
         <w:rPr>
           <w:b/>
           <w:sz w:val="28"/>
         </w:rPr>
-        <w:t>git</w:t>
-      </w:r>
-      <w:proofErr w:type="spellEnd"/>
-      <w:r>
+      </w:pPr>
+    </w:p>
+    <w:p>
+      <w:pPr>
         <w:rPr>
           <w:b/>
           <w:sz w:val="28"/>
         </w:rPr>
-        <w:t xml:space="preserve"> push origin +cmaA-part-2</w:t>
-      </w:r>
+      </w:pPr>
+    </w:p>
+    <w:p>
+      <w:pPr>
+        <w:rPr>
+          <w:b/>
+          <w:sz w:val="28"/>
+        </w:rPr>
+      </w:pPr>
+    </w:p>
+    <w:p>
+      <w:pPr>
+        <w:rPr>
+          <w:b/>
+          <w:sz w:val="28"/>
+        </w:rPr>
+      </w:pPr>
     </w:p>
     <w:sectPr>
       <w:pgSz w:w="12240" w:h="15840"/>
@@ -2247,7 +2331,7 @@
 </file>
 
 <file path=word/numbering.xml><?xml version="1.0" encoding="utf-8"?>
-<w:numbering xmlns:wpc="http://schemas.microsoft.com/office/word/2010/wordprocessingCanvas" xmlns:cx="http://schemas.microsoft.com/office/drawing/2014/chartex" xmlns:mc="http://schemas.openxmlformats.org/markup-compatibility/2006" xmlns:o="urn:schemas-microsoft-com:office:office" xmlns:r="http://schemas.openxmlformats.org/officeDocument/2006/relationships" xmlns:m="http://schemas.openxmlformats.org/officeDocument/2006/math" xmlns:v="urn:schemas-microsoft-com:vml" xmlns:wp14="http://schemas.microsoft.com/office/word/2010/wordprocessingDrawing" xmlns:wp="http://schemas.openxmlformats.org/drawingml/2006/wordprocessingDrawing" xmlns:w10="urn:schemas-microsoft-com:office:word" xmlns:w="http://schemas.openxmlformats.org/wordprocessingml/2006/main" xmlns:w14="http://schemas.microsoft.com/office/word/2010/wordml" xmlns:w15="http://schemas.microsoft.com/office/word/2012/wordml" xmlns:w16se="http://schemas.microsoft.com/office/word/2015/wordml/symex" xmlns:wpg="http://schemas.microsoft.com/office/word/2010/wordprocessingGroup" xmlns:wpi="http://schemas.microsoft.com/office/word/2010/wordprocessingInk" xmlns:wne="http://schemas.microsoft.com/office/word/2006/wordml" xmlns:wps="http://schemas.microsoft.com/office/word/2010/wordprocessingShape" mc:Ignorable="w14 w15 w16se wp14">
+<w:numbering xmlns:wpc="http://schemas.microsoft.com/office/word/2010/wordprocessingCanvas" xmlns:cx="http://schemas.microsoft.com/office/drawing/2014/chartex" xmlns:cx1="http://schemas.microsoft.com/office/drawing/2015/9/8/chartex" xmlns:cx2="http://schemas.microsoft.com/office/drawing/2015/10/21/chartex" xmlns:cx3="http://schemas.microsoft.com/office/drawing/2016/5/9/chartex" xmlns:cx4="http://schemas.microsoft.com/office/drawing/2016/5/10/chartex" xmlns:cx5="http://schemas.microsoft.com/office/drawing/2016/5/11/chartex" xmlns:cx6="http://schemas.microsoft.com/office/drawing/2016/5/12/chartex" xmlns:cx7="http://schemas.microsoft.com/office/drawing/2016/5/13/chartex" xmlns:cx8="http://schemas.microsoft.com/office/drawing/2016/5/14/chartex" xmlns:mc="http://schemas.openxmlformats.org/markup-compatibility/2006" xmlns:aink="http://schemas.microsoft.com/office/drawing/2016/ink" xmlns:am3d="http://schemas.microsoft.com/office/drawing/2017/model3d" xmlns:o="urn:schemas-microsoft-com:office:office" xmlns:r="http://schemas.openxmlformats.org/officeDocument/2006/relationships" xmlns:m="http://schemas.openxmlformats.org/officeDocument/2006/math" xmlns:v="urn:schemas-microsoft-com:vml" xmlns:wp14="http://schemas.microsoft.com/office/word/2010/wordprocessingDrawing" xmlns:wp="http://schemas.openxmlformats.org/drawingml/2006/wordprocessingDrawing" xmlns:w10="urn:schemas-microsoft-com:office:word" xmlns:w="http://schemas.openxmlformats.org/wordprocessingml/2006/main" xmlns:w14="http://schemas.microsoft.com/office/word/2010/wordml" xmlns:w15="http://schemas.microsoft.com/office/word/2012/wordml" xmlns:w16cid="http://schemas.microsoft.com/office/word/2016/wordml/cid" xmlns:w16se="http://schemas.microsoft.com/office/word/2015/wordml/symex" xmlns:wpg="http://schemas.microsoft.com/office/word/2010/wordprocessingGroup" xmlns:wpi="http://schemas.microsoft.com/office/word/2010/wordprocessingInk" xmlns:wne="http://schemas.microsoft.com/office/word/2006/wordml" xmlns:wps="http://schemas.microsoft.com/office/word/2010/wordprocessingShape" mc:Ignorable="w14 w15 w16se w16cid wp14">
   <w:abstractNum w:abstractNumId="0" w15:restartNumberingAfterBreak="0">
     <w:nsid w:val="079C0C7D"/>
     <w:multiLevelType w:val="hybridMultilevel"/>
@@ -2528,7 +2612,7 @@
 </file>
 
 <file path=word/styles.xml><?xml version="1.0" encoding="utf-8"?>
-<w:styles xmlns:mc="http://schemas.openxmlformats.org/markup-compatibility/2006" xmlns:r="http://schemas.openxmlformats.org/officeDocument/2006/relationships" xmlns:w="http://schemas.openxmlformats.org/wordprocessingml/2006/main" xmlns:w14="http://schemas.microsoft.com/office/word/2010/wordml" xmlns:w15="http://schemas.microsoft.com/office/word/2012/wordml" xmlns:w16se="http://schemas.microsoft.com/office/word/2015/wordml/symex" mc:Ignorable="w14 w15 w16se">
+<w:styles xmlns:mc="http://schemas.openxmlformats.org/markup-compatibility/2006" xmlns:r="http://schemas.openxmlformats.org/officeDocument/2006/relationships" xmlns:w="http://schemas.openxmlformats.org/wordprocessingml/2006/main" xmlns:w14="http://schemas.microsoft.com/office/word/2010/wordml" xmlns:w15="http://schemas.microsoft.com/office/word/2012/wordml" xmlns:w16cid="http://schemas.microsoft.com/office/word/2016/wordml/cid" xmlns:w16se="http://schemas.microsoft.com/office/word/2015/wordml/symex" mc:Ignorable="w14 w15 w16se w16cid">
   <w:docDefaults>
     <w:rPrDefault>
       <w:rPr>
@@ -2544,7 +2628,7 @@
       </w:pPr>
     </w:pPrDefault>
   </w:docDefaults>
-  <w:latentStyles w:defLockedState="0" w:defUIPriority="99" w:defSemiHidden="0" w:defUnhideWhenUsed="0" w:defQFormat="0" w:count="371">
+  <w:latentStyles w:defLockedState="0" w:defUIPriority="99" w:defSemiHidden="0" w:defUnhideWhenUsed="0" w:defQFormat="0" w:count="375">
     <w:lsdException w:name="Normal" w:uiPriority="0" w:qFormat="1"/>
     <w:lsdException w:name="heading 1" w:uiPriority="9" w:qFormat="1"/>
     <w:lsdException w:name="heading 2" w:semiHidden="1" w:uiPriority="9" w:unhideWhenUsed="1" w:qFormat="1"/>
@@ -2650,7 +2734,6 @@
     <w:lsdException w:name="HTML Sample" w:semiHidden="1" w:unhideWhenUsed="1"/>
     <w:lsdException w:name="HTML Typewriter" w:semiHidden="1" w:unhideWhenUsed="1"/>
     <w:lsdException w:name="HTML Variable" w:semiHidden="1" w:unhideWhenUsed="1"/>
-    <w:lsdException w:name="Normal Table" w:semiHidden="1" w:unhideWhenUsed="1"/>
     <w:lsdException w:name="annotation subject" w:semiHidden="1" w:unhideWhenUsed="1"/>
     <w:lsdException w:name="No List" w:semiHidden="1" w:unhideWhenUsed="1"/>
     <w:lsdException w:name="Outline List 1" w:semiHidden="1" w:unhideWhenUsed="1"/>
@@ -2694,10 +2777,8 @@
     <w:lsdException w:name="Table Elegant" w:semiHidden="1" w:unhideWhenUsed="1"/>
     <w:lsdException w:name="Table Professional" w:semiHidden="1" w:unhideWhenUsed="1"/>
     <w:lsdException w:name="Table Subtle 1" w:semiHidden="1" w:unhideWhenUsed="1"/>
-    <w:lsdException w:name="Table Subtle 2" w:semiHidden="1" w:unhideWhenUsed="1"/>
     <w:lsdException w:name="Table Web 1" w:semiHidden="1" w:unhideWhenUsed="1"/>
     <w:lsdException w:name="Table Web 2" w:semiHidden="1" w:unhideWhenUsed="1"/>
-    <w:lsdException w:name="Table Web 3" w:semiHidden="1" w:unhideWhenUsed="1"/>
     <w:lsdException w:name="Balloon Text" w:semiHidden="1" w:unhideWhenUsed="1"/>
     <w:lsdException w:name="Table Grid" w:uiPriority="39"/>
     <w:lsdException w:name="Table Theme" w:semiHidden="1" w:unhideWhenUsed="1"/>
@@ -2916,6 +2997,10 @@
     <w:lsdException w:name="List Table 5 Dark Accent 6" w:uiPriority="50"/>
     <w:lsdException w:name="List Table 6 Colorful Accent 6" w:uiPriority="51"/>
     <w:lsdException w:name="List Table 7 Colorful Accent 6" w:uiPriority="52"/>
+    <w:lsdException w:name="Mention" w:semiHidden="1" w:unhideWhenUsed="1"/>
+    <w:lsdException w:name="Smart Hyperlink" w:semiHidden="1" w:unhideWhenUsed="1"/>
+    <w:lsdException w:name="Hashtag" w:semiHidden="1" w:unhideWhenUsed="1"/>
+    <w:lsdException w:name="Unresolved Mention" w:semiHidden="1" w:unhideWhenUsed="1"/>
   </w:latentStyles>
   <w:style w:type="paragraph" w:default="1" w:styleId="Normal">
     <w:name w:val="Normal"/>

</xml_diff>

<commit_message>
Added revert and reset diff
</commit_message>
<xml_diff>
--- a/github things/Github best practices.docx
+++ b/github things/Github best practices.docx
@@ -2118,14 +2118,7 @@
           <w:b/>
           <w:sz w:val="42"/>
         </w:rPr>
-        <w:t xml:space="preserve"> file. Solution I found for this was I ran these commands for first to untrack that file and then to delete it manually and then git didn’t recovered when I ran this command </w:t>
-      </w:r>
-      <w:r>
-        <w:rPr>
-          <w:b/>
-          <w:sz w:val="42"/>
-        </w:rPr>
-        <w:t xml:space="preserve">“git </w:t>
+        <w:t xml:space="preserve"> file. Solution I found for this was I ran these commands for first to untrack that file and then to delete it manually and then git didn’t recovered when I ran this command “git </w:t>
       </w:r>
       <w:proofErr w:type="gramStart"/>
       <w:r>
@@ -2141,14 +2134,7 @@
           <w:b/>
           <w:sz w:val="42"/>
         </w:rPr>
-        <w:t>”</w:t>
-      </w:r>
-      <w:r>
-        <w:rPr>
-          <w:b/>
-          <w:sz w:val="42"/>
-        </w:rPr>
-        <w:t>:</w:t>
+        <w:t>”:</w:t>
       </w:r>
     </w:p>
     <w:p>
@@ -2248,77 +2234,219 @@
         </w:rPr>
         <w:t>it make conflicts like restoring some files/folder first untrack it and then delete those files manually.</w:t>
       </w:r>
+      <w:r>
+        <w:rPr>
+          <w:sz w:val="42"/>
+        </w:rPr>
+        <w:t xml:space="preserve"> </w:t>
+      </w:r>
+    </w:p>
+    <w:p>
+      <w:pPr>
+        <w:rPr>
+          <w:sz w:val="28"/>
+        </w:rPr>
+      </w:pPr>
+    </w:p>
+    <w:p>
+      <w:pPr>
+        <w:rPr>
+          <w:b/>
+          <w:sz w:val="28"/>
+        </w:rPr>
+      </w:pPr>
+    </w:p>
+    <w:p>
+      <w:pPr>
+        <w:rPr>
+          <w:b/>
+          <w:sz w:val="28"/>
+        </w:rPr>
+      </w:pPr>
+    </w:p>
+    <w:p>
+      <w:pPr>
+        <w:rPr>
+          <w:b/>
+          <w:sz w:val="28"/>
+        </w:rPr>
+      </w:pPr>
+    </w:p>
+    <w:p>
+      <w:pPr>
+        <w:rPr>
+          <w:b/>
+          <w:sz w:val="28"/>
+        </w:rPr>
+      </w:pPr>
+    </w:p>
+    <w:p>
+      <w:pPr>
+        <w:rPr>
+          <w:b/>
+          <w:sz w:val="34"/>
+        </w:rPr>
+      </w:pPr>
+      <w:r>
+        <w:rPr>
+          <w:b/>
+          <w:sz w:val="34"/>
+        </w:rPr>
+        <w:t>Difference b/w git revert and reset</w:t>
+      </w:r>
+    </w:p>
+    <w:p>
+      <w:pPr>
+        <w:rPr>
+          <w:b/>
+          <w:sz w:val="28"/>
+        </w:rPr>
+      </w:pPr>
+    </w:p>
+    <w:p>
+      <w:pPr>
+        <w:rPr>
+          <w:b/>
+          <w:sz w:val="28"/>
+        </w:rPr>
+      </w:pPr>
+      <w:r>
+        <w:rPr>
+          <w:noProof/>
+        </w:rPr>
+        <w:drawing>
+          <wp:inline distT="0" distB="0" distL="0" distR="0" wp14:anchorId="671EAD26" wp14:editId="494B6971">
+            <wp:extent cx="5943600" cy="3176270"/>
+            <wp:effectExtent l="0" t="0" r="0" b="5080"/>
+            <wp:docPr id="1" name="Picture 1"/>
+            <wp:cNvGraphicFramePr>
+              <a:graphicFrameLocks xmlns:a="http://schemas.openxmlformats.org/drawingml/2006/main" noChangeAspect="1"/>
+            </wp:cNvGraphicFramePr>
+            <a:graphic xmlns:a="http://schemas.openxmlformats.org/drawingml/2006/main">
+              <a:graphicData uri="http://schemas.openxmlformats.org/drawingml/2006/picture">
+                <pic:pic xmlns:pic="http://schemas.openxmlformats.org/drawingml/2006/picture">
+                  <pic:nvPicPr>
+                    <pic:cNvPr id="1" name=""/>
+                    <pic:cNvPicPr/>
+                  </pic:nvPicPr>
+                  <pic:blipFill>
+                    <a:blip r:embed="rId7"/>
+                    <a:stretch>
+                      <a:fillRect/>
+                    </a:stretch>
+                  </pic:blipFill>
+                  <pic:spPr>
+                    <a:xfrm>
+                      <a:off x="0" y="0"/>
+                      <a:ext cx="5943600" cy="3176270"/>
+                    </a:xfrm>
+                    <a:prstGeom prst="rect">
+                      <a:avLst/>
+                    </a:prstGeom>
+                  </pic:spPr>
+                </pic:pic>
+              </a:graphicData>
+            </a:graphic>
+          </wp:inline>
+        </w:drawing>
+      </w:r>
+    </w:p>
+    <w:p>
+      <w:pPr>
+        <w:rPr>
+          <w:sz w:val="32"/>
+        </w:rPr>
+      </w:pPr>
+      <w:r>
+        <w:rPr>
+          <w:sz w:val="32"/>
+        </w:rPr>
+        <w:t xml:space="preserve">Revert will undo changes of a particular commit </w:t>
+      </w:r>
+    </w:p>
+    <w:p>
+      <w:pPr>
+        <w:rPr>
+          <w:sz w:val="32"/>
+        </w:rPr>
+      </w:pPr>
+    </w:p>
+    <w:p>
+      <w:pPr>
+        <w:rPr>
+          <w:sz w:val="32"/>
+        </w:rPr>
+      </w:pPr>
+    </w:p>
+    <w:p>
+      <w:pPr>
+        <w:rPr>
+          <w:sz w:val="32"/>
+        </w:rPr>
+      </w:pPr>
+    </w:p>
+    <w:p>
+      <w:pPr>
+        <w:rPr>
+          <w:sz w:val="32"/>
+        </w:rPr>
+      </w:pPr>
+      <w:r>
+        <w:rPr>
+          <w:noProof/>
+        </w:rPr>
+        <w:lastRenderedPageBreak/>
+        <w:drawing>
+          <wp:inline distT="0" distB="0" distL="0" distR="0" wp14:anchorId="32923947" wp14:editId="788E6F95">
+            <wp:extent cx="5943600" cy="2486660"/>
+            <wp:effectExtent l="0" t="0" r="0" b="8890"/>
+            <wp:docPr id="2" name="Picture 2"/>
+            <wp:cNvGraphicFramePr>
+              <a:graphicFrameLocks xmlns:a="http://schemas.openxmlformats.org/drawingml/2006/main" noChangeAspect="1"/>
+            </wp:cNvGraphicFramePr>
+            <a:graphic xmlns:a="http://schemas.openxmlformats.org/drawingml/2006/main">
+              <a:graphicData uri="http://schemas.openxmlformats.org/drawingml/2006/picture">
+                <pic:pic xmlns:pic="http://schemas.openxmlformats.org/drawingml/2006/picture">
+                  <pic:nvPicPr>
+                    <pic:cNvPr id="1" name=""/>
+                    <pic:cNvPicPr/>
+                  </pic:nvPicPr>
+                  <pic:blipFill>
+                    <a:blip r:embed="rId8"/>
+                    <a:stretch>
+                      <a:fillRect/>
+                    </a:stretch>
+                  </pic:blipFill>
+                  <pic:spPr>
+                    <a:xfrm>
+                      <a:off x="0" y="0"/>
+                      <a:ext cx="5943600" cy="2486660"/>
+                    </a:xfrm>
+                    <a:prstGeom prst="rect">
+                      <a:avLst/>
+                    </a:prstGeom>
+                  </pic:spPr>
+                </pic:pic>
+              </a:graphicData>
+            </a:graphic>
+          </wp:inline>
+        </w:drawing>
+      </w:r>
+    </w:p>
+    <w:p>
+      <w:pPr>
+        <w:rPr>
+          <w:sz w:val="32"/>
+        </w:rPr>
+      </w:pPr>
+      <w:r>
+        <w:rPr>
+          <w:sz w:val="32"/>
+        </w:rPr>
+        <w:t>Git reset will delete commits from current HEAD.</w:t>
+      </w:r>
       <w:bookmarkStart w:id="0" w:name="_GoBack"/>
       <w:bookmarkEnd w:id="0"/>
-      <w:r>
-        <w:rPr>
-          <w:sz w:val="42"/>
-        </w:rPr>
-        <w:t xml:space="preserve"> </w:t>
-      </w:r>
-    </w:p>
-    <w:p>
-      <w:pPr>
-        <w:rPr>
-          <w:sz w:val="28"/>
-        </w:rPr>
-      </w:pPr>
-    </w:p>
-    <w:p>
-      <w:pPr>
-        <w:rPr>
-          <w:b/>
-          <w:sz w:val="28"/>
-        </w:rPr>
-      </w:pPr>
-    </w:p>
-    <w:p>
-      <w:pPr>
-        <w:rPr>
-          <w:b/>
-          <w:sz w:val="28"/>
-        </w:rPr>
-      </w:pPr>
-    </w:p>
-    <w:p>
-      <w:pPr>
-        <w:rPr>
-          <w:b/>
-          <w:sz w:val="28"/>
-        </w:rPr>
-      </w:pPr>
-    </w:p>
-    <w:p>
-      <w:pPr>
-        <w:rPr>
-          <w:b/>
-          <w:sz w:val="28"/>
-        </w:rPr>
-      </w:pPr>
-    </w:p>
-    <w:p>
-      <w:pPr>
-        <w:rPr>
-          <w:b/>
-          <w:sz w:val="28"/>
-        </w:rPr>
-      </w:pPr>
-    </w:p>
-    <w:p>
-      <w:pPr>
-        <w:rPr>
-          <w:b/>
-          <w:sz w:val="28"/>
-        </w:rPr>
-      </w:pPr>
-    </w:p>
-    <w:p>
-      <w:pPr>
-        <w:rPr>
-          <w:b/>
-          <w:sz w:val="28"/>
-        </w:rPr>
-      </w:pPr>
     </w:p>
     <w:sectPr>
       <w:pgSz w:w="12240" w:h="15840"/>
@@ -2734,6 +2862,7 @@
     <w:lsdException w:name="HTML Sample" w:semiHidden="1" w:unhideWhenUsed="1"/>
     <w:lsdException w:name="HTML Typewriter" w:semiHidden="1" w:unhideWhenUsed="1"/>
     <w:lsdException w:name="HTML Variable" w:semiHidden="1" w:unhideWhenUsed="1"/>
+    <w:lsdException w:name="Normal Table" w:semiHidden="1" w:unhideWhenUsed="1"/>
     <w:lsdException w:name="annotation subject" w:semiHidden="1" w:unhideWhenUsed="1"/>
     <w:lsdException w:name="No List" w:semiHidden="1" w:unhideWhenUsed="1"/>
     <w:lsdException w:name="Outline List 1" w:semiHidden="1" w:unhideWhenUsed="1"/>
@@ -2777,8 +2906,10 @@
     <w:lsdException w:name="Table Elegant" w:semiHidden="1" w:unhideWhenUsed="1"/>
     <w:lsdException w:name="Table Professional" w:semiHidden="1" w:unhideWhenUsed="1"/>
     <w:lsdException w:name="Table Subtle 1" w:semiHidden="1" w:unhideWhenUsed="1"/>
+    <w:lsdException w:name="Table Subtle 2" w:semiHidden="1" w:unhideWhenUsed="1"/>
     <w:lsdException w:name="Table Web 1" w:semiHidden="1" w:unhideWhenUsed="1"/>
     <w:lsdException w:name="Table Web 2" w:semiHidden="1" w:unhideWhenUsed="1"/>
+    <w:lsdException w:name="Table Web 3" w:semiHidden="1" w:unhideWhenUsed="1"/>
     <w:lsdException w:name="Balloon Text" w:semiHidden="1" w:unhideWhenUsed="1"/>
     <w:lsdException w:name="Table Grid" w:uiPriority="39"/>
     <w:lsdException w:name="Table Theme" w:semiHidden="1" w:unhideWhenUsed="1"/>

</xml_diff>